<commit_message>
Updated the Design Doc for Phase 2
Updated the design doc and added stubs for MapControllerState classes
</commit_message>
<xml_diff>
--- a/Design Doc - Phase 2.docx
+++ b/Design Doc - Phase 2.docx
@@ -3,8 +3,6 @@
 <w:document xmlns:wpc="http://schemas.microsoft.com/office/word/2010/wordprocessingCanvas" xmlns:cx="http://schemas.microsoft.com/office/drawing/2014/chartex" xmlns:cx1="http://schemas.microsoft.com/office/drawing/2015/9/8/chartex" xmlns:mc="http://schemas.openxmlformats.org/markup-compatibility/2006" xmlns:o="urn:schemas-microsoft-com:office:office" xmlns:r="http://schemas.openxmlformats.org/officeDocument/2006/relationships" xmlns:m="http://schemas.openxmlformats.org/officeDocument/2006/math" xmlns:v="urn:schemas-microsoft-com:vml" xmlns:wp14="http://schemas.microsoft.com/office/word/2010/wordprocessingDrawing" xmlns:wp="http://schemas.openxmlformats.org/drawingml/2006/wordprocessingDrawing" xmlns:w10="urn:schemas-microsoft-com:office:word" xmlns:w="http://schemas.openxmlformats.org/wordprocessingml/2006/main" xmlns:w14="http://schemas.microsoft.com/office/word/2010/wordml" xmlns:w15="http://schemas.microsoft.com/office/word/2012/wordml" xmlns:w16se="http://schemas.microsoft.com/office/word/2015/wordml/symex" xmlns:wpg="http://schemas.microsoft.com/office/word/2010/wordprocessingGroup" xmlns:wpi="http://schemas.microsoft.com/office/word/2010/wordprocessingInk" xmlns:wne="http://schemas.microsoft.com/office/word/2006/wordml" xmlns:wps="http://schemas.microsoft.com/office/word/2010/wordprocessingShape" mc:Ignorable="w14 w15 w16se wp14">
   <w:body>
     <w:p>
-      <w:bookmarkStart w:id="0" w:name="_GoBack"/>
-      <w:bookmarkEnd w:id="0"/>
       <w:r>
         <w:t>Design Document</w:t>
       </w:r>
@@ -500,10 +498,48 @@
           <w:u w:val="single"/>
         </w:rPr>
       </w:pPr>
-      <w:r>
+    </w:p>
+    <w:p>
+      <w:pPr>
         <w:rPr>
           <w:u w:val="single"/>
         </w:rPr>
+      </w:pPr>
+    </w:p>
+    <w:p>
+      <w:pPr>
+        <w:rPr>
+          <w:u w:val="single"/>
+        </w:rPr>
+      </w:pPr>
+    </w:p>
+    <w:p>
+      <w:pPr>
+        <w:rPr>
+          <w:u w:val="single"/>
+        </w:rPr>
+      </w:pPr>
+    </w:p>
+    <w:p>
+      <w:pPr>
+        <w:rPr>
+          <w:u w:val="single"/>
+        </w:rPr>
+      </w:pPr>
+    </w:p>
+    <w:p>
+      <w:pPr>
+        <w:rPr>
+          <w:u w:val="single"/>
+        </w:rPr>
+      </w:pPr>
+      <w:bookmarkStart w:id="0" w:name="_GoBack"/>
+      <w:bookmarkEnd w:id="0"/>
+      <w:r>
+        <w:rPr>
+          <w:u w:val="single"/>
+        </w:rPr>
+        <w:lastRenderedPageBreak/>
         <w:t>State Pattern:</w:t>
       </w:r>
     </w:p>
@@ -531,20 +567,52 @@
         </w:numPr>
       </w:pPr>
       <w:r>
-        <w:lastRenderedPageBreak/>
+        <w:t>Rolling – Map Controller will disallow all actions</w:t>
+      </w:r>
+    </w:p>
+    <w:p>
+      <w:pPr>
+        <w:pStyle w:val="ListParagraph"/>
+        <w:numPr>
+          <w:ilvl w:val="0"/>
+          <w:numId w:val="3"/>
+        </w:numPr>
+      </w:pPr>
+      <w:r>
+        <w:t>Setup 1 – Map Controller will allow placing roads and settlements only</w:t>
+      </w:r>
+    </w:p>
+    <w:p>
+      <w:pPr>
+        <w:pStyle w:val="ListParagraph"/>
+        <w:numPr>
+          <w:ilvl w:val="0"/>
+          <w:numId w:val="3"/>
+        </w:numPr>
+      </w:pPr>
+      <w:r>
+        <w:t>Setup 2 – Map Controller will allow placing roads and settlements only</w:t>
+      </w:r>
+    </w:p>
+    <w:p>
+      <w:pPr>
+        <w:pStyle w:val="ListParagraph"/>
+        <w:numPr>
+          <w:ilvl w:val="0"/>
+          <w:numId w:val="3"/>
+        </w:numPr>
+      </w:pPr>
+      <w:r>
         <w:t>Playing</w:t>
       </w:r>
       <w:r>
         <w:t xml:space="preserve"> – </w:t>
       </w:r>
       <w:r>
-        <w:t xml:space="preserve">Map Controller will display the map and </w:t>
-      </w:r>
-      <w:r>
-        <w:t>wait</w:t>
-      </w:r>
-      <w:r>
-        <w:t xml:space="preserve"> for some sort of interaction</w:t>
+        <w:t xml:space="preserve">Map Controller will </w:t>
+      </w:r>
+      <w:r>
+        <w:t>wait for interaction from the player whose turn it is. Other players will not be allowed to perform actions.</w:t>
       </w:r>
     </w:p>
     <w:p>
@@ -556,7 +624,13 @@
         </w:numPr>
       </w:pPr>
       <w:r>
-        <w:t>Phases/States such as Discarding, Rolling, etc. that don’t directly affect the map will fall under this category</w:t>
+        <w:t xml:space="preserve">Phases/States such as Discarding, </w:t>
+      </w:r>
+      <w:r>
+        <w:t xml:space="preserve">buying a Dev card, </w:t>
+      </w:r>
+      <w:r>
+        <w:t>etc. that don’t directly affect the map will fall under this category</w:t>
       </w:r>
     </w:p>
     <w:p>
@@ -571,10 +645,10 @@
         <w:t>Placing Robber</w:t>
       </w:r>
       <w:r>
-        <w:t xml:space="preserve"> – D</w:t>
-      </w:r>
-      <w:r>
-        <w:t>isplays an overlay allowing the player to place/move the Robber</w:t>
+        <w:t xml:space="preserve"> – </w:t>
+      </w:r>
+      <w:r>
+        <w:t>Only allowable actions are those that directly involve moving/placing the robber. An overlay will be used for movement of the robber.</w:t>
       </w:r>
     </w:p>
     <w:p>
@@ -603,6 +677,9 @@
       <w:r>
         <w:t>Displays an overlay allowing the player to place the corresponding piece</w:t>
       </w:r>
+      <w:r>
+        <w:t>. Only building a road is allowed in this state.</w:t>
+      </w:r>
     </w:p>
     <w:p>
       <w:pPr>
@@ -618,6 +695,9 @@
       <w:r>
         <w:t>the corresponding piece</w:t>
       </w:r>
+      <w:r>
+        <w:t>. Only building a settlement is allowed in this state.</w:t>
+      </w:r>
     </w:p>
     <w:p>
       <w:pPr>
@@ -633,6 +713,9 @@
       <w:r>
         <w:t>Displays an overlay allowing the player to place the corresponding piece</w:t>
       </w:r>
+      <w:r>
+        <w:t>. Only building a city is allowed in this state.</w:t>
+      </w:r>
     </w:p>
     <w:p>
       <w:pPr>
@@ -651,6 +734,9 @@
       <w:r>
         <w:t>separate view for robbing players</w:t>
       </w:r>
+      <w:r>
+        <w:t>. The only allowable action will be robbing a player.</w:t>
+      </w:r>
     </w:p>
     <w:p>
       <w:pPr>
@@ -690,13 +776,11 @@
       <w:r>
         <w:t>Road Building – Displays the overlay for building a road twice (player gets to place 2 roads)</w:t>
       </w:r>
+      <w:r>
+        <w:t>. Only building roads are allowed in this state.</w:t>
+      </w:r>
     </w:p>
     <w:p/>
-    <w:p>
-      <w:r>
-        <w:t>*Setup phases 1 and 2 will utilize the Building Road and Building Settlement states</w:t>
-      </w:r>
-    </w:p>
     <w:p>
       <w:r>
         <w:t xml:space="preserve">*See </w:t>

</xml_diff>